<commit_message>
Lab 7 - Binary Search Tree Complete
Lab 7 - Binary Search Tree Complete
</commit_message>
<xml_diff>
--- a/Algorithms IT2660/Notes/Chapter 7 - Trees.docx
+++ b/Algorithms IT2660/Notes/Chapter 7 - Trees.docx
@@ -91,9 +91,11 @@
       <w:r>
         <w:t xml:space="preserve"> (can have 0, 1, or </w:t>
       </w:r>
+      <w:proofErr w:type="gramStart"/>
       <w:r>
         <w:t>2  children</w:t>
       </w:r>
+      <w:proofErr w:type="gramEnd"/>
       <w:r>
         <w:t xml:space="preserve">) </w:t>
       </w:r>
@@ -238,7 +240,15 @@
         </w:numPr>
       </w:pPr>
       <w:r>
-        <w:t xml:space="preserve">On average, trees are more efficient if you have to perform many different operations quickly </w:t>
+        <w:t xml:space="preserve">On average, trees are more efficient if you </w:t>
+      </w:r>
+      <w:proofErr w:type="gramStart"/>
+      <w:r>
+        <w:t>have to</w:t>
+      </w:r>
+      <w:proofErr w:type="gramEnd"/>
+      <w:r>
+        <w:t xml:space="preserve"> perform many different operations quickly </w:t>
       </w:r>
     </w:p>
     <w:p>
@@ -415,12 +425,6 @@
       </w:r>
     </w:p>
     <w:p>
-      <w:pPr>
-        <w:pStyle w:val="ListParagraph"/>
-        <w:ind w:left="1440"/>
-      </w:pPr>
-    </w:p>
-    <w:p>
       <w:r>
         <w:rPr>
           <w:b/>
@@ -498,10 +502,7 @@
         <w:pStyle w:val="ListParagraph"/>
       </w:pPr>
       <w:r>
-        <w:t>*</w:t>
-      </w:r>
-      <w:r>
-        <w:t xml:space="preserve">Until we get to a node that we can’t traverse </w:t>
+        <w:t xml:space="preserve">*Until we get to a node that we can’t traverse </w:t>
       </w:r>
       <w:r>
         <w:sym w:font="Wingdings" w:char="F0E0"/>
@@ -512,10 +513,36 @@
       <w:r>
         <w:t xml:space="preserve"> </w:t>
       </w:r>
+    </w:p>
+    <w:p>
+      <w:r>
+        <w:lastRenderedPageBreak/>
+        <w:t>Delete Operation:</w:t>
+      </w:r>
+    </w:p>
+    <w:p>
+      <w:pPr>
+        <w:pStyle w:val="ListParagraph"/>
+        <w:numPr>
+          <w:ilvl w:val="0"/>
+          <w:numId w:val="10"/>
+        </w:numPr>
+      </w:pPr>
+      <w:r>
+        <w:t>Is this the root?</w:t>
+      </w:r>
+    </w:p>
+    <w:p>
+      <w:pPr>
+        <w:pStyle w:val="ListParagraph"/>
+        <w:numPr>
+          <w:ilvl w:val="0"/>
+          <w:numId w:val="10"/>
+        </w:numPr>
+      </w:pPr>
       <w:bookmarkStart w:id="0" w:name="_GoBack"/>
       <w:bookmarkEnd w:id="0"/>
     </w:p>
-    <w:p/>
     <w:p>
       <w:r>
         <w:t xml:space="preserve">  </w:t>
@@ -541,6 +568,9 @@
           <w:numId w:val="2"/>
         </w:numPr>
       </w:pPr>
+      <w:r>
+        <w:t xml:space="preserve">(1) </w:t>
+      </w:r>
       <w:r>
         <w:t xml:space="preserve">In order traversal: </w:t>
       </w:r>
@@ -607,7 +637,7 @@
   <w:abstractNum w:abstractNumId="0" w15:restartNumberingAfterBreak="0">
     <w:nsid w:val="00CA6320"/>
     <w:multiLevelType w:val="hybridMultilevel"/>
-    <w:tmpl w:val="FDB0FC14"/>
+    <w:tmpl w:val="CD7A7AB0"/>
     <w:lvl w:ilvl="0" w:tplc="04090001">
       <w:start w:val="1"/>
       <w:numFmt w:val="bullet"/>

</xml_diff>